<commit_message>
Updated task 3 project
</commit_message>
<xml_diff>
--- a/docs/EmbeddedSystem_Assignments/Assignment1.docx
+++ b/docs/EmbeddedSystem_Assignments/Assignment1.docx
@@ -4121,7 +4121,663 @@
           </wp:inline>
         </w:drawing>
       </w:r>
+    </w:p>
+    <w:p>
+      <w:pPr>
+        <w:rPr>
+          <w:rFonts w:ascii="Source Sans Pro" w:hAnsi="Source Sans Pro"/>
+          <w:lang w:val="en-IN"/>
+        </w:rPr>
+      </w:pPr>
+    </w:p>
+    <w:p>
+      <w:pPr>
+        <w:rPr>
+          <w:rFonts w:ascii="Source Sans Pro" w:hAnsi="Source Sans Pro"/>
+          <w:lang w:val="en-IN"/>
+        </w:rPr>
+      </w:pPr>
+      <w:r>
+        <w:rPr>
+          <w:rFonts w:ascii="Source Sans Pro" w:hAnsi="Source Sans Pro"/>
+          <w:lang w:val="en-IN"/>
+        </w:rPr>
+        <w:t>Task 3</w:t>
+      </w:r>
+    </w:p>
+    <w:p>
+      <w:pPr>
+        <w:rPr>
+          <w:rFonts w:ascii="Source Sans Pro" w:hAnsi="Source Sans Pro"/>
+          <w:lang w:val="en-IN"/>
+        </w:rPr>
+      </w:pPr>
+      <w:r>
+        <w:rPr>
+          <w:rFonts w:ascii="Source Sans Pro" w:hAnsi="Source Sans Pro"/>
+          <w:lang w:val="en-IN"/>
+        </w:rPr>
+        <w:t xml:space="preserve">void </w:t>
+      </w:r>
+      <w:proofErr w:type="gramStart"/>
+      <w:r>
+        <w:rPr>
+          <w:rFonts w:ascii="Source Sans Pro" w:hAnsi="Source Sans Pro"/>
+          <w:lang w:val="en-IN"/>
+        </w:rPr>
+        <w:t>main(</w:t>
+      </w:r>
+      <w:proofErr w:type="gramEnd"/>
+      <w:r>
+        <w:rPr>
+          <w:rFonts w:ascii="Source Sans Pro" w:hAnsi="Source Sans Pro"/>
+          <w:lang w:val="en-IN"/>
+        </w:rPr>
+        <w:t xml:space="preserve">) </w:t>
+      </w:r>
+    </w:p>
+    <w:p>
+      <w:pPr>
+        <w:rPr>
+          <w:rFonts w:ascii="Source Sans Pro" w:hAnsi="Source Sans Pro"/>
+          <w:lang w:val="en-IN"/>
+        </w:rPr>
+      </w:pPr>
+      <w:r>
+        <w:rPr>
+          <w:rFonts w:ascii="Source Sans Pro" w:hAnsi="Source Sans Pro"/>
+          <w:lang w:val="en-IN"/>
+        </w:rPr>
+        <w:t>{</w:t>
+      </w:r>
+    </w:p>
+    <w:p>
+      <w:pPr>
+        <w:rPr>
+          <w:rFonts w:ascii="Source Sans Pro" w:hAnsi="Source Sans Pro"/>
+          <w:lang w:val="en-IN"/>
+        </w:rPr>
+      </w:pPr>
+    </w:p>
+    <w:p>
+      <w:pPr>
+        <w:rPr>
+          <w:rFonts w:ascii="Source Sans Pro" w:hAnsi="Source Sans Pro"/>
+          <w:lang w:val="en-IN"/>
+        </w:rPr>
+      </w:pPr>
+      <w:r>
+        <w:rPr>
+          <w:rFonts w:ascii="Source Sans Pro" w:hAnsi="Source Sans Pro"/>
+          <w:lang w:val="en-IN"/>
+        </w:rPr>
+        <w:t xml:space="preserve">  unsigned int </w:t>
+      </w:r>
+      <w:proofErr w:type="spellStart"/>
+      <w:proofErr w:type="gramStart"/>
+      <w:r>
+        <w:rPr>
+          <w:rFonts w:ascii="Source Sans Pro" w:hAnsi="Source Sans Pro"/>
+          <w:lang w:val="en-IN"/>
+        </w:rPr>
+        <w:t>i,j</w:t>
+      </w:r>
+      <w:proofErr w:type="spellEnd"/>
+      <w:proofErr w:type="gramEnd"/>
+      <w:r>
+        <w:rPr>
+          <w:rFonts w:ascii="Source Sans Pro" w:hAnsi="Source Sans Pro"/>
+          <w:lang w:val="en-IN"/>
+        </w:rPr>
+        <w:t>;</w:t>
+      </w:r>
+    </w:p>
+    <w:p>
+      <w:pPr>
+        <w:rPr>
+          <w:rFonts w:ascii="Source Sans Pro" w:hAnsi="Source Sans Pro"/>
+          <w:lang w:val="en-IN"/>
+        </w:rPr>
+      </w:pPr>
+    </w:p>
+    <w:p>
+      <w:pPr>
+        <w:rPr>
+          <w:rFonts w:ascii="Source Sans Pro" w:hAnsi="Source Sans Pro"/>
+          <w:lang w:val="en-IN"/>
+        </w:rPr>
+      </w:pPr>
+      <w:r>
+        <w:rPr>
+          <w:rFonts w:ascii="Source Sans Pro" w:hAnsi="Source Sans Pro"/>
+          <w:lang w:val="en-IN"/>
+        </w:rPr>
+        <w:t xml:space="preserve">  TRISD = 0x</w:t>
+      </w:r>
+      <w:proofErr w:type="gramStart"/>
+      <w:r>
+        <w:rPr>
+          <w:rFonts w:ascii="Source Sans Pro" w:hAnsi="Source Sans Pro"/>
+          <w:lang w:val="en-IN"/>
+        </w:rPr>
+        <w:t xml:space="preserve">00;   </w:t>
+      </w:r>
+      <w:proofErr w:type="gramEnd"/>
+      <w:r>
+        <w:rPr>
+          <w:rFonts w:ascii="Source Sans Pro" w:hAnsi="Source Sans Pro"/>
+          <w:lang w:val="en-IN"/>
+        </w:rPr>
+        <w:t>//7 Segment Display output</w:t>
+      </w:r>
+    </w:p>
+    <w:p>
+      <w:pPr>
+        <w:rPr>
+          <w:rFonts w:ascii="Source Sans Pro" w:hAnsi="Source Sans Pro"/>
+          <w:lang w:val="en-IN"/>
+        </w:rPr>
+      </w:pPr>
+      <w:r>
+        <w:rPr>
+          <w:rFonts w:ascii="Source Sans Pro" w:hAnsi="Source Sans Pro"/>
+          <w:lang w:val="en-IN"/>
+        </w:rPr>
+        <w:t xml:space="preserve">  TRISA = 0x</w:t>
+      </w:r>
+      <w:proofErr w:type="gramStart"/>
+      <w:r>
+        <w:rPr>
+          <w:rFonts w:ascii="Source Sans Pro" w:hAnsi="Source Sans Pro"/>
+          <w:lang w:val="en-IN"/>
+        </w:rPr>
+        <w:t xml:space="preserve">00;   </w:t>
+      </w:r>
+      <w:proofErr w:type="gramEnd"/>
+      <w:r>
+        <w:rPr>
+          <w:rFonts w:ascii="Source Sans Pro" w:hAnsi="Source Sans Pro"/>
+          <w:lang w:val="en-IN"/>
+        </w:rPr>
+        <w:t>//Transistor Multiplexer output</w:t>
+      </w:r>
+    </w:p>
+    <w:p>
+      <w:pPr>
+        <w:rPr>
+          <w:rFonts w:ascii="Source Sans Pro" w:hAnsi="Source Sans Pro"/>
+          <w:lang w:val="en-IN"/>
+        </w:rPr>
+      </w:pPr>
+    </w:p>
+    <w:p>
+      <w:pPr>
+        <w:rPr>
+          <w:rFonts w:ascii="Source Sans Pro" w:hAnsi="Source Sans Pro"/>
+          <w:lang w:val="en-IN"/>
+        </w:rPr>
+      </w:pPr>
+      <w:r>
+        <w:rPr>
+          <w:rFonts w:ascii="Source Sans Pro" w:hAnsi="Source Sans Pro"/>
+          <w:lang w:val="en-IN"/>
+        </w:rPr>
+        <w:t xml:space="preserve">  </w:t>
+      </w:r>
+      <w:proofErr w:type="gramStart"/>
+      <w:r>
+        <w:rPr>
+          <w:rFonts w:ascii="Source Sans Pro" w:hAnsi="Source Sans Pro"/>
+          <w:lang w:val="en-IN"/>
+        </w:rPr>
+        <w:t>while(</w:t>
+      </w:r>
+      <w:proofErr w:type="gramEnd"/>
+      <w:r>
+        <w:rPr>
+          <w:rFonts w:ascii="Source Sans Pro" w:hAnsi="Source Sans Pro"/>
+          <w:lang w:val="en-IN"/>
+        </w:rPr>
+        <w:t>1)</w:t>
+      </w:r>
+    </w:p>
+    <w:p>
+      <w:pPr>
+        <w:rPr>
+          <w:rFonts w:ascii="Source Sans Pro" w:hAnsi="Source Sans Pro"/>
+          <w:lang w:val="en-IN"/>
+        </w:rPr>
+      </w:pPr>
+      <w:r>
+        <w:rPr>
+          <w:rFonts w:ascii="Source Sans Pro" w:hAnsi="Source Sans Pro"/>
+          <w:lang w:val="en-IN"/>
+        </w:rPr>
+        <w:t xml:space="preserve">   {</w:t>
+      </w:r>
+    </w:p>
+    <w:p>
+      <w:pPr>
+        <w:rPr>
+          <w:rFonts w:ascii="Source Sans Pro" w:hAnsi="Source Sans Pro"/>
+          <w:lang w:val="en-IN"/>
+        </w:rPr>
+      </w:pPr>
+      <w:r>
+        <w:rPr>
+          <w:rFonts w:ascii="Source Sans Pro" w:hAnsi="Source Sans Pro"/>
+          <w:lang w:val="en-IN"/>
+        </w:rPr>
+        <w:t xml:space="preserve">      </w:t>
+      </w:r>
+      <w:proofErr w:type="gramStart"/>
+      <w:r>
+        <w:rPr>
+          <w:rFonts w:ascii="Source Sans Pro" w:hAnsi="Source Sans Pro"/>
+          <w:lang w:val="en-IN"/>
+        </w:rPr>
+        <w:t>for(</w:t>
+      </w:r>
+      <w:proofErr w:type="spellStart"/>
+      <w:proofErr w:type="gramEnd"/>
+      <w:r>
+        <w:rPr>
+          <w:rFonts w:ascii="Source Sans Pro" w:hAnsi="Source Sans Pro"/>
+          <w:lang w:val="en-IN"/>
+        </w:rPr>
+        <w:t>i</w:t>
+      </w:r>
+      <w:proofErr w:type="spellEnd"/>
+      <w:r>
+        <w:rPr>
+          <w:rFonts w:ascii="Source Sans Pro" w:hAnsi="Source Sans Pro"/>
+          <w:lang w:val="en-IN"/>
+        </w:rPr>
+        <w:t xml:space="preserve"> =0; </w:t>
+      </w:r>
+      <w:proofErr w:type="spellStart"/>
+      <w:r>
+        <w:rPr>
+          <w:rFonts w:ascii="Source Sans Pro" w:hAnsi="Source Sans Pro"/>
+          <w:lang w:val="en-IN"/>
+        </w:rPr>
+        <w:t>i</w:t>
+      </w:r>
+      <w:proofErr w:type="spellEnd"/>
+      <w:r>
+        <w:rPr>
+          <w:rFonts w:ascii="Source Sans Pro" w:hAnsi="Source Sans Pro"/>
+          <w:lang w:val="en-IN"/>
+        </w:rPr>
+        <w:t xml:space="preserve"> &lt; 10; </w:t>
+      </w:r>
+      <w:proofErr w:type="spellStart"/>
+      <w:r>
+        <w:rPr>
+          <w:rFonts w:ascii="Source Sans Pro" w:hAnsi="Source Sans Pro"/>
+          <w:lang w:val="en-IN"/>
+        </w:rPr>
+        <w:t>i</w:t>
+      </w:r>
+      <w:proofErr w:type="spellEnd"/>
+      <w:r>
+        <w:rPr>
+          <w:rFonts w:ascii="Source Sans Pro" w:hAnsi="Source Sans Pro"/>
+          <w:lang w:val="en-IN"/>
+        </w:rPr>
+        <w:t>++)</w:t>
+      </w:r>
+    </w:p>
+    <w:p>
+      <w:pPr>
+        <w:rPr>
+          <w:rFonts w:ascii="Source Sans Pro" w:hAnsi="Source Sans Pro"/>
+          <w:lang w:val="en-IN"/>
+        </w:rPr>
+      </w:pPr>
+      <w:r>
+        <w:rPr>
+          <w:rFonts w:ascii="Source Sans Pro" w:hAnsi="Source Sans Pro"/>
+          <w:lang w:val="en-IN"/>
+        </w:rPr>
+        <w:t xml:space="preserve">      {</w:t>
+      </w:r>
+    </w:p>
+    <w:p>
+      <w:pPr>
+        <w:rPr>
+          <w:rFonts w:ascii="Source Sans Pro" w:hAnsi="Source Sans Pro"/>
+          <w:lang w:val="en-IN"/>
+        </w:rPr>
+      </w:pPr>
+      <w:r>
+        <w:rPr>
+          <w:rFonts w:ascii="Source Sans Pro" w:hAnsi="Source Sans Pro"/>
+          <w:lang w:val="en-IN"/>
+        </w:rPr>
+        <w:t xml:space="preserve">        PORTD = digits[</w:t>
+      </w:r>
+      <w:proofErr w:type="spellStart"/>
+      <w:r>
+        <w:rPr>
+          <w:rFonts w:ascii="Source Sans Pro" w:hAnsi="Source Sans Pro"/>
+          <w:lang w:val="en-IN"/>
+        </w:rPr>
+        <w:t>i</w:t>
+      </w:r>
+      <w:proofErr w:type="spellEnd"/>
+      <w:r>
+        <w:rPr>
+          <w:rFonts w:ascii="Source Sans Pro" w:hAnsi="Source Sans Pro"/>
+          <w:lang w:val="en-IN"/>
+        </w:rPr>
+        <w:t>];</w:t>
+      </w:r>
+    </w:p>
+    <w:p>
+      <w:pPr>
+        <w:rPr>
+          <w:rFonts w:ascii="Source Sans Pro" w:hAnsi="Source Sans Pro"/>
+          <w:lang w:val="en-IN"/>
+        </w:rPr>
+      </w:pPr>
+      <w:r>
+        <w:rPr>
+          <w:rFonts w:ascii="Source Sans Pro" w:hAnsi="Source Sans Pro"/>
+          <w:lang w:val="en-IN"/>
+        </w:rPr>
+        <w:t xml:space="preserve">        </w:t>
+      </w:r>
+      <w:proofErr w:type="gramStart"/>
+      <w:r>
+        <w:rPr>
+          <w:rFonts w:ascii="Source Sans Pro" w:hAnsi="Source Sans Pro"/>
+          <w:lang w:val="en-IN"/>
+        </w:rPr>
+        <w:t>for(</w:t>
+      </w:r>
+      <w:proofErr w:type="gramEnd"/>
+      <w:r>
+        <w:rPr>
+          <w:rFonts w:ascii="Source Sans Pro" w:hAnsi="Source Sans Pro"/>
+          <w:lang w:val="en-IN"/>
+        </w:rPr>
+        <w:t xml:space="preserve">j= 0; j &lt;4 ; </w:t>
+      </w:r>
+      <w:proofErr w:type="spellStart"/>
+      <w:r>
+        <w:rPr>
+          <w:rFonts w:ascii="Source Sans Pro" w:hAnsi="Source Sans Pro"/>
+          <w:lang w:val="en-IN"/>
+        </w:rPr>
+        <w:t>j++</w:t>
+      </w:r>
+      <w:proofErr w:type="spellEnd"/>
+      <w:r>
+        <w:rPr>
+          <w:rFonts w:ascii="Source Sans Pro" w:hAnsi="Source Sans Pro"/>
+          <w:lang w:val="en-IN"/>
+        </w:rPr>
+        <w:t>)</w:t>
+      </w:r>
+    </w:p>
+    <w:p>
+      <w:pPr>
+        <w:rPr>
+          <w:rFonts w:ascii="Source Sans Pro" w:hAnsi="Source Sans Pro"/>
+          <w:lang w:val="en-IN"/>
+        </w:rPr>
+      </w:pPr>
+      <w:r>
+        <w:rPr>
+          <w:rFonts w:ascii="Source Sans Pro" w:hAnsi="Source Sans Pro"/>
+          <w:lang w:val="en-IN"/>
+        </w:rPr>
+        <w:lastRenderedPageBreak/>
+        <w:t xml:space="preserve">        {</w:t>
+      </w:r>
+    </w:p>
+    <w:p>
+      <w:pPr>
+        <w:rPr>
+          <w:rFonts w:ascii="Source Sans Pro" w:hAnsi="Source Sans Pro"/>
+          <w:lang w:val="en-IN"/>
+        </w:rPr>
+      </w:pPr>
+      <w:r>
+        <w:rPr>
+          <w:rFonts w:ascii="Source Sans Pro" w:hAnsi="Source Sans Pro"/>
+          <w:lang w:val="en-IN"/>
+        </w:rPr>
+        <w:t xml:space="preserve">          PORTA = 0x20 &gt;&gt; j;</w:t>
+      </w:r>
+    </w:p>
+    <w:p>
+      <w:pPr>
+        <w:rPr>
+          <w:rFonts w:ascii="Source Sans Pro" w:hAnsi="Source Sans Pro"/>
+          <w:lang w:val="en-IN"/>
+        </w:rPr>
+      </w:pPr>
+      <w:r>
+        <w:rPr>
+          <w:rFonts w:ascii="Source Sans Pro" w:hAnsi="Source Sans Pro"/>
+          <w:lang w:val="en-IN"/>
+        </w:rPr>
+        <w:t xml:space="preserve">          </w:t>
+      </w:r>
+      <w:proofErr w:type="spellStart"/>
+      <w:r>
+        <w:rPr>
+          <w:rFonts w:ascii="Source Sans Pro" w:hAnsi="Source Sans Pro"/>
+          <w:lang w:val="en-IN"/>
+        </w:rPr>
+        <w:t>Delay_</w:t>
+      </w:r>
+      <w:proofErr w:type="gramStart"/>
+      <w:r>
+        <w:rPr>
+          <w:rFonts w:ascii="Source Sans Pro" w:hAnsi="Source Sans Pro"/>
+          <w:lang w:val="en-IN"/>
+        </w:rPr>
+        <w:t>ms</w:t>
+      </w:r>
+      <w:proofErr w:type="spellEnd"/>
+      <w:r>
+        <w:rPr>
+          <w:rFonts w:ascii="Source Sans Pro" w:hAnsi="Source Sans Pro"/>
+          <w:lang w:val="en-IN"/>
+        </w:rPr>
+        <w:t>(</w:t>
+      </w:r>
+      <w:proofErr w:type="gramEnd"/>
+      <w:r>
+        <w:rPr>
+          <w:rFonts w:ascii="Source Sans Pro" w:hAnsi="Source Sans Pro"/>
+          <w:lang w:val="en-IN"/>
+        </w:rPr>
+        <w:t>30);</w:t>
+      </w:r>
+    </w:p>
+    <w:p>
+      <w:pPr>
+        <w:rPr>
+          <w:rFonts w:ascii="Source Sans Pro" w:hAnsi="Source Sans Pro"/>
+          <w:lang w:val="en-IN"/>
+        </w:rPr>
+      </w:pPr>
+      <w:r>
+        <w:rPr>
+          <w:rFonts w:ascii="Source Sans Pro" w:hAnsi="Source Sans Pro"/>
+          <w:lang w:val="en-IN"/>
+        </w:rPr>
+        <w:t xml:space="preserve">        }</w:t>
+      </w:r>
+    </w:p>
+    <w:p>
+      <w:pPr>
+        <w:rPr>
+          <w:rFonts w:ascii="Source Sans Pro" w:hAnsi="Source Sans Pro"/>
+          <w:lang w:val="en-IN"/>
+        </w:rPr>
+      </w:pPr>
+      <w:r>
+        <w:rPr>
+          <w:rFonts w:ascii="Source Sans Pro" w:hAnsi="Source Sans Pro"/>
+          <w:lang w:val="en-IN"/>
+        </w:rPr>
+        <w:t xml:space="preserve">        </w:t>
+      </w:r>
+      <w:proofErr w:type="spellStart"/>
+      <w:r>
+        <w:rPr>
+          <w:rFonts w:ascii="Source Sans Pro" w:hAnsi="Source Sans Pro"/>
+          <w:lang w:val="en-IN"/>
+        </w:rPr>
+        <w:t>Delay_</w:t>
+      </w:r>
+      <w:proofErr w:type="gramStart"/>
+      <w:r>
+        <w:rPr>
+          <w:rFonts w:ascii="Source Sans Pro" w:hAnsi="Source Sans Pro"/>
+          <w:lang w:val="en-IN"/>
+        </w:rPr>
+        <w:t>ms</w:t>
+      </w:r>
+      <w:proofErr w:type="spellEnd"/>
+      <w:r>
+        <w:rPr>
+          <w:rFonts w:ascii="Source Sans Pro" w:hAnsi="Source Sans Pro"/>
+          <w:lang w:val="en-IN"/>
+        </w:rPr>
+        <w:t>(</w:t>
+      </w:r>
+      <w:proofErr w:type="gramEnd"/>
+      <w:r>
+        <w:rPr>
+          <w:rFonts w:ascii="Source Sans Pro" w:hAnsi="Source Sans Pro"/>
+          <w:lang w:val="en-IN"/>
+        </w:rPr>
+        <w:t>50);</w:t>
+      </w:r>
+    </w:p>
+    <w:p>
+      <w:pPr>
+        <w:rPr>
+          <w:rFonts w:ascii="Source Sans Pro" w:hAnsi="Source Sans Pro"/>
+          <w:lang w:val="en-IN"/>
+        </w:rPr>
+      </w:pPr>
+      <w:r>
+        <w:rPr>
+          <w:rFonts w:ascii="Source Sans Pro" w:hAnsi="Source Sans Pro"/>
+          <w:lang w:val="en-IN"/>
+        </w:rPr>
+        <w:t xml:space="preserve">      }</w:t>
+      </w:r>
+    </w:p>
+    <w:p>
+      <w:pPr>
+        <w:rPr>
+          <w:rFonts w:ascii="Source Sans Pro" w:hAnsi="Source Sans Pro"/>
+          <w:lang w:val="en-IN"/>
+        </w:rPr>
+      </w:pPr>
+      <w:r>
+        <w:rPr>
+          <w:rFonts w:ascii="Source Sans Pro" w:hAnsi="Source Sans Pro"/>
+          <w:lang w:val="en-IN"/>
+        </w:rPr>
+        <w:t xml:space="preserve">   }</w:t>
+      </w:r>
+    </w:p>
+    <w:p>
+      <w:pPr>
+        <w:rPr>
+          <w:rFonts w:ascii="Source Sans Pro" w:hAnsi="Source Sans Pro"/>
+          <w:lang w:val="en-IN"/>
+        </w:rPr>
+      </w:pPr>
+    </w:p>
+    <w:p>
+      <w:pPr>
+        <w:rPr>
+          <w:rFonts w:ascii="Source Sans Pro" w:hAnsi="Source Sans Pro"/>
+          <w:lang w:val="en-IN"/>
+        </w:rPr>
+      </w:pPr>
+      <w:r>
+        <w:rPr>
+          <w:rFonts w:ascii="Source Sans Pro" w:hAnsi="Source Sans Pro"/>
+          <w:lang w:val="en-IN"/>
+        </w:rPr>
+        <w:t>}</w:t>
+      </w:r>
+    </w:p>
+    <w:p>
+      <w:pPr>
+        <w:rPr>
+          <w:rFonts w:ascii="Source Sans Pro" w:hAnsi="Source Sans Pro"/>
+          <w:lang w:val="en-IN"/>
+        </w:rPr>
+      </w:pPr>
+    </w:p>
+    <w:p>
+      <w:pPr>
+        <w:rPr>
+          <w:rFonts w:ascii="Source Sans Pro" w:hAnsi="Source Sans Pro"/>
+          <w:lang w:val="en-IN"/>
+        </w:rPr>
+      </w:pPr>
+    </w:p>
+    <w:p>
+      <w:pPr>
+        <w:rPr>
+          <w:rFonts w:ascii="Source Sans Pro" w:hAnsi="Source Sans Pro"/>
+          <w:lang w:val="en-IN"/>
+        </w:rPr>
+      </w:pPr>
       <w:bookmarkStart w:id="0" w:name="_GoBack"/>
+      <w:r>
+        <w:rPr>
+          <w:noProof/>
+        </w:rPr>
+        <w:drawing>
+          <wp:inline distT="0" distB="0" distL="0" distR="0" wp14:anchorId="53A97580" wp14:editId="465AB69D">
+            <wp:extent cx="5731510" cy="3929380"/>
+            <wp:effectExtent l="0" t="0" r="2540" b="0"/>
+            <wp:docPr id="4" name="Picture 4"/>
+            <wp:cNvGraphicFramePr>
+              <a:graphicFrameLocks xmlns:a="http://schemas.openxmlformats.org/drawingml/2006/main" noChangeAspect="1"/>
+            </wp:cNvGraphicFramePr>
+            <a:graphic xmlns:a="http://schemas.openxmlformats.org/drawingml/2006/main">
+              <a:graphicData uri="http://schemas.openxmlformats.org/drawingml/2006/picture">
+                <pic:pic xmlns:pic="http://schemas.openxmlformats.org/drawingml/2006/picture">
+                  <pic:nvPicPr>
+                    <pic:cNvPr id="1" name=""/>
+                    <pic:cNvPicPr/>
+                  </pic:nvPicPr>
+                  <pic:blipFill>
+                    <a:blip r:embed="rId7"/>
+                    <a:stretch>
+                      <a:fillRect/>
+                    </a:stretch>
+                  </pic:blipFill>
+                  <pic:spPr>
+                    <a:xfrm>
+                      <a:off x="0" y="0"/>
+                      <a:ext cx="5731510" cy="3929380"/>
+                    </a:xfrm>
+                    <a:prstGeom prst="rect">
+                      <a:avLst/>
+                    </a:prstGeom>
+                  </pic:spPr>
+                </pic:pic>
+              </a:graphicData>
+            </a:graphic>
+          </wp:inline>
+        </w:drawing>
+      </w:r>
       <w:bookmarkEnd w:id="0"/>
     </w:p>
     <w:sectPr>
@@ -4769,7 +5425,7 @@
 </file>
 
 <file path=customXml/itemProps1.xml><?xml version="1.0" encoding="utf-8"?>
-<ds:datastoreItem xmlns:ds="http://schemas.openxmlformats.org/officeDocument/2006/customXml" ds:itemID="{1B1D6B96-8132-4040-B101-71B5A02D23E1}">
+<ds:datastoreItem xmlns:ds="http://schemas.openxmlformats.org/officeDocument/2006/customXml" ds:itemID="{7081B535-3522-4626-A14F-A07C0AC16353}">
   <ds:schemaRefs>
     <ds:schemaRef ds:uri="http://schemas.openxmlformats.org/officeDocument/2006/bibliography"/>
   </ds:schemaRefs>

</xml_diff>